<commit_message>
finished 2.g - documented in Assignment5pdf
</commit_message>
<xml_diff>
--- a/assignment5/Assignment 5 pdf.docx
+++ b/assignment5/Assignment 5 pdf.docx
@@ -626,7 +626,6 @@
           <w:rtl/>
         </w:rPr>
       </w:pPr>
-      <w:proofErr w:type="spellStart"/>
       <w:r>
         <w:rPr>
           <w:rFonts w:hint="cs"/>
@@ -634,18 +633,56 @@
         </w:rPr>
         <w:t>מ.ש.ל</w:t>
       </w:r>
-      <w:proofErr w:type="spellEnd"/>
     </w:p>
     <w:p>
       <w:pPr>
         <w:bidi/>
         <w:jc w:val="right"/>
         <w:rPr>
-          <w:rFonts w:hint="cs"/>
+          <w:rtl/>
+        </w:rPr>
+      </w:pPr>
+    </w:p>
+    <w:p>
+      <w:r>
+        <w:rPr>
+          <w:b/>
+          <w:bCs/>
           <w:sz w:val="28"/>
           <w:szCs w:val="28"/>
         </w:rPr>
-      </w:pPr>
+        <w:t xml:space="preserve">2. (g) </w:t>
+      </w:r>
+      <w:r>
+        <w:t xml:space="preserve">The advantage of generate-pi-approximations implementation comparing to pi-sum implementation </w:t>
+      </w:r>
+      <w:r>
+        <w:t>is that we</w:t>
+      </w:r>
+      <w:r>
+        <w:t xml:space="preserve"> get to see every step in the approximation process, thus having a compact view of the recursive calls.</w:t>
+      </w:r>
+    </w:p>
+    <w:p>
+      <w:pPr>
+        <w:rPr>
+          <w:rFonts w:hint="cs"/>
+        </w:rPr>
+      </w:pPr>
+      <w:r>
+        <w:t>The disadvantage is that it is difficult to manipulate the outcome of the calculation</w:t>
+      </w:r>
+      <w:r>
+        <w:t xml:space="preserve">, you </w:t>
+      </w:r>
+      <w:proofErr w:type="gramStart"/>
+      <w:r>
+        <w:t>have to</w:t>
+      </w:r>
+      <w:proofErr w:type="gramEnd"/>
+      <w:r>
+        <w:t xml:space="preserve"> build another method to simplify it, if needed.</w:t>
+      </w:r>
     </w:p>
     <w:sectPr>
       <w:pgSz w:w="12240" w:h="15840"/>
@@ -895,6 +932,232 @@
     </w:lvl>
   </w:abstractNum>
   <w:abstractNum w:abstractNumId="2" w15:restartNumberingAfterBreak="0">
+    <w:nsid w:val="485659FA"/>
+    <w:multiLevelType w:val="hybridMultilevel"/>
+    <w:tmpl w:val="06AA182A"/>
+    <w:lvl w:ilvl="0" w:tplc="04090001">
+      <w:start w:val="1"/>
+      <w:numFmt w:val="bullet"/>
+      <w:lvlText w:val=""/>
+      <w:lvlJc w:val="left"/>
+      <w:pPr>
+        <w:ind w:left="720" w:hanging="360"/>
+      </w:pPr>
+      <w:rPr>
+        <w:rFonts w:ascii="Symbol" w:hAnsi="Symbol" w:hint="default"/>
+      </w:rPr>
+    </w:lvl>
+    <w:lvl w:ilvl="1" w:tplc="04090003" w:tentative="1">
+      <w:start w:val="1"/>
+      <w:numFmt w:val="bullet"/>
+      <w:lvlText w:val="o"/>
+      <w:lvlJc w:val="left"/>
+      <w:pPr>
+        <w:ind w:left="1440" w:hanging="360"/>
+      </w:pPr>
+      <w:rPr>
+        <w:rFonts w:ascii="Courier New" w:hAnsi="Courier New" w:cs="Courier New" w:hint="default"/>
+      </w:rPr>
+    </w:lvl>
+    <w:lvl w:ilvl="2" w:tplc="04090005" w:tentative="1">
+      <w:start w:val="1"/>
+      <w:numFmt w:val="bullet"/>
+      <w:lvlText w:val=""/>
+      <w:lvlJc w:val="left"/>
+      <w:pPr>
+        <w:ind w:left="2160" w:hanging="360"/>
+      </w:pPr>
+      <w:rPr>
+        <w:rFonts w:ascii="Wingdings" w:hAnsi="Wingdings" w:hint="default"/>
+      </w:rPr>
+    </w:lvl>
+    <w:lvl w:ilvl="3" w:tplc="04090001" w:tentative="1">
+      <w:start w:val="1"/>
+      <w:numFmt w:val="bullet"/>
+      <w:lvlText w:val=""/>
+      <w:lvlJc w:val="left"/>
+      <w:pPr>
+        <w:ind w:left="2880" w:hanging="360"/>
+      </w:pPr>
+      <w:rPr>
+        <w:rFonts w:ascii="Symbol" w:hAnsi="Symbol" w:hint="default"/>
+      </w:rPr>
+    </w:lvl>
+    <w:lvl w:ilvl="4" w:tplc="04090003" w:tentative="1">
+      <w:start w:val="1"/>
+      <w:numFmt w:val="bullet"/>
+      <w:lvlText w:val="o"/>
+      <w:lvlJc w:val="left"/>
+      <w:pPr>
+        <w:ind w:left="3600" w:hanging="360"/>
+      </w:pPr>
+      <w:rPr>
+        <w:rFonts w:ascii="Courier New" w:hAnsi="Courier New" w:cs="Courier New" w:hint="default"/>
+      </w:rPr>
+    </w:lvl>
+    <w:lvl w:ilvl="5" w:tplc="04090005" w:tentative="1">
+      <w:start w:val="1"/>
+      <w:numFmt w:val="bullet"/>
+      <w:lvlText w:val=""/>
+      <w:lvlJc w:val="left"/>
+      <w:pPr>
+        <w:ind w:left="4320" w:hanging="360"/>
+      </w:pPr>
+      <w:rPr>
+        <w:rFonts w:ascii="Wingdings" w:hAnsi="Wingdings" w:hint="default"/>
+      </w:rPr>
+    </w:lvl>
+    <w:lvl w:ilvl="6" w:tplc="04090001" w:tentative="1">
+      <w:start w:val="1"/>
+      <w:numFmt w:val="bullet"/>
+      <w:lvlText w:val=""/>
+      <w:lvlJc w:val="left"/>
+      <w:pPr>
+        <w:ind w:left="5040" w:hanging="360"/>
+      </w:pPr>
+      <w:rPr>
+        <w:rFonts w:ascii="Symbol" w:hAnsi="Symbol" w:hint="default"/>
+      </w:rPr>
+    </w:lvl>
+    <w:lvl w:ilvl="7" w:tplc="04090003" w:tentative="1">
+      <w:start w:val="1"/>
+      <w:numFmt w:val="bullet"/>
+      <w:lvlText w:val="o"/>
+      <w:lvlJc w:val="left"/>
+      <w:pPr>
+        <w:ind w:left="5760" w:hanging="360"/>
+      </w:pPr>
+      <w:rPr>
+        <w:rFonts w:ascii="Courier New" w:hAnsi="Courier New" w:cs="Courier New" w:hint="default"/>
+      </w:rPr>
+    </w:lvl>
+    <w:lvl w:ilvl="8" w:tplc="04090005" w:tentative="1">
+      <w:start w:val="1"/>
+      <w:numFmt w:val="bullet"/>
+      <w:lvlText w:val=""/>
+      <w:lvlJc w:val="left"/>
+      <w:pPr>
+        <w:ind w:left="6480" w:hanging="360"/>
+      </w:pPr>
+      <w:rPr>
+        <w:rFonts w:ascii="Wingdings" w:hAnsi="Wingdings" w:hint="default"/>
+      </w:rPr>
+    </w:lvl>
+  </w:abstractNum>
+  <w:abstractNum w:abstractNumId="3" w15:restartNumberingAfterBreak="0">
+    <w:nsid w:val="4B4C6030"/>
+    <w:multiLevelType w:val="hybridMultilevel"/>
+    <w:tmpl w:val="B0CC39D4"/>
+    <w:lvl w:ilvl="0" w:tplc="04090001">
+      <w:start w:val="1"/>
+      <w:numFmt w:val="bullet"/>
+      <w:lvlText w:val=""/>
+      <w:lvlJc w:val="left"/>
+      <w:pPr>
+        <w:ind w:left="720" w:hanging="360"/>
+      </w:pPr>
+      <w:rPr>
+        <w:rFonts w:ascii="Symbol" w:hAnsi="Symbol" w:hint="default"/>
+      </w:rPr>
+    </w:lvl>
+    <w:lvl w:ilvl="1" w:tplc="04090003" w:tentative="1">
+      <w:start w:val="1"/>
+      <w:numFmt w:val="bullet"/>
+      <w:lvlText w:val="o"/>
+      <w:lvlJc w:val="left"/>
+      <w:pPr>
+        <w:ind w:left="1440" w:hanging="360"/>
+      </w:pPr>
+      <w:rPr>
+        <w:rFonts w:ascii="Courier New" w:hAnsi="Courier New" w:cs="Courier New" w:hint="default"/>
+      </w:rPr>
+    </w:lvl>
+    <w:lvl w:ilvl="2" w:tplc="04090005" w:tentative="1">
+      <w:start w:val="1"/>
+      <w:numFmt w:val="bullet"/>
+      <w:lvlText w:val=""/>
+      <w:lvlJc w:val="left"/>
+      <w:pPr>
+        <w:ind w:left="2160" w:hanging="360"/>
+      </w:pPr>
+      <w:rPr>
+        <w:rFonts w:ascii="Wingdings" w:hAnsi="Wingdings" w:hint="default"/>
+      </w:rPr>
+    </w:lvl>
+    <w:lvl w:ilvl="3" w:tplc="04090001" w:tentative="1">
+      <w:start w:val="1"/>
+      <w:numFmt w:val="bullet"/>
+      <w:lvlText w:val=""/>
+      <w:lvlJc w:val="left"/>
+      <w:pPr>
+        <w:ind w:left="2880" w:hanging="360"/>
+      </w:pPr>
+      <w:rPr>
+        <w:rFonts w:ascii="Symbol" w:hAnsi="Symbol" w:hint="default"/>
+      </w:rPr>
+    </w:lvl>
+    <w:lvl w:ilvl="4" w:tplc="04090003" w:tentative="1">
+      <w:start w:val="1"/>
+      <w:numFmt w:val="bullet"/>
+      <w:lvlText w:val="o"/>
+      <w:lvlJc w:val="left"/>
+      <w:pPr>
+        <w:ind w:left="3600" w:hanging="360"/>
+      </w:pPr>
+      <w:rPr>
+        <w:rFonts w:ascii="Courier New" w:hAnsi="Courier New" w:cs="Courier New" w:hint="default"/>
+      </w:rPr>
+    </w:lvl>
+    <w:lvl w:ilvl="5" w:tplc="04090005" w:tentative="1">
+      <w:start w:val="1"/>
+      <w:numFmt w:val="bullet"/>
+      <w:lvlText w:val=""/>
+      <w:lvlJc w:val="left"/>
+      <w:pPr>
+        <w:ind w:left="4320" w:hanging="360"/>
+      </w:pPr>
+      <w:rPr>
+        <w:rFonts w:ascii="Wingdings" w:hAnsi="Wingdings" w:hint="default"/>
+      </w:rPr>
+    </w:lvl>
+    <w:lvl w:ilvl="6" w:tplc="04090001" w:tentative="1">
+      <w:start w:val="1"/>
+      <w:numFmt w:val="bullet"/>
+      <w:lvlText w:val=""/>
+      <w:lvlJc w:val="left"/>
+      <w:pPr>
+        <w:ind w:left="5040" w:hanging="360"/>
+      </w:pPr>
+      <w:rPr>
+        <w:rFonts w:ascii="Symbol" w:hAnsi="Symbol" w:hint="default"/>
+      </w:rPr>
+    </w:lvl>
+    <w:lvl w:ilvl="7" w:tplc="04090003" w:tentative="1">
+      <w:start w:val="1"/>
+      <w:numFmt w:val="bullet"/>
+      <w:lvlText w:val="o"/>
+      <w:lvlJc w:val="left"/>
+      <w:pPr>
+        <w:ind w:left="5760" w:hanging="360"/>
+      </w:pPr>
+      <w:rPr>
+        <w:rFonts w:ascii="Courier New" w:hAnsi="Courier New" w:cs="Courier New" w:hint="default"/>
+      </w:rPr>
+    </w:lvl>
+    <w:lvl w:ilvl="8" w:tplc="04090005" w:tentative="1">
+      <w:start w:val="1"/>
+      <w:numFmt w:val="bullet"/>
+      <w:lvlText w:val=""/>
+      <w:lvlJc w:val="left"/>
+      <w:pPr>
+        <w:ind w:left="6480" w:hanging="360"/>
+      </w:pPr>
+      <w:rPr>
+        <w:rFonts w:ascii="Wingdings" w:hAnsi="Wingdings" w:hint="default"/>
+      </w:rPr>
+    </w:lvl>
+  </w:abstractNum>
+  <w:abstractNum w:abstractNumId="4" w15:restartNumberingAfterBreak="0">
     <w:nsid w:val="792D1278"/>
     <w:multiLevelType w:val="hybridMultilevel"/>
     <w:tmpl w:val="0E66C64C"/>
@@ -1011,10 +1274,16 @@
     <w:abstractNumId w:val="0"/>
   </w:num>
   <w:num w:numId="2">
-    <w:abstractNumId w:val="2"/>
+    <w:abstractNumId w:val="4"/>
   </w:num>
   <w:num w:numId="3">
     <w:abstractNumId w:val="1"/>
+  </w:num>
+  <w:num w:numId="4">
+    <w:abstractNumId w:val="2"/>
+  </w:num>
+  <w:num w:numId="5">
+    <w:abstractNumId w:val="3"/>
   </w:num>
 </w:numbering>
 </file>

</xml_diff>